<commit_message>
add fe r and stats
</commit_message>
<xml_diff>
--- a/2019 m r statisitcs/DataAnalysis.docx
+++ b/2019 m r statisitcs/DataAnalysis.docx
@@ -11,293 +11,24 @@
           <w:right w:space="0" w:sz="0" w:val="nil"/>
           <w:between w:space="0" w:sz="0" w:val="nil"/>
         </w:pBdr>
-        <w:ind w:firstLine="709"/>
-        <w:jc w:val="right"/>
-        <w:rPr>
-          <w:rFonts w:ascii="Times New Roman" w:cs="Times New Roman" w:eastAsia="Times New Roman" w:hAnsi="Times New Roman"/>
+        <w:ind w:firstLine="0"/>
+        <w:rPr>
+          <w:b w:val="1"/>
           <w:color w:val="000000"/>
-          <w:sz w:val="28"/>
-          <w:szCs w:val="28"/>
-        </w:rPr>
-      </w:pPr>
-      <w:r>
-        <w:rPr>
-          <w:rtl w:val="0"/>
-        </w:rPr>
-      </w:r>
-    </w:p>
-    <w:p>
-      <w:pPr>
-        <w:pBdr>
-          <w:top w:space="0" w:sz="0" w:val="nil"/>
-          <w:left w:space="0" w:sz="0" w:val="nil"/>
-          <w:bottom w:space="0" w:sz="0" w:val="nil"/>
-          <w:right w:space="0" w:sz="0" w:val="nil"/>
-          <w:between w:space="0" w:sz="0" w:val="nil"/>
-        </w:pBdr>
-        <w:ind w:firstLine="709"/>
-        <w:jc w:val="center"/>
-        <w:rPr>
-          <w:rFonts w:ascii="Times New Roman" w:cs="Times New Roman" w:eastAsia="Times New Roman" w:hAnsi="Times New Roman"/>
-          <w:color w:val="000000"/>
-          <w:sz w:val="28"/>
-          <w:szCs w:val="28"/>
-        </w:rPr>
-      </w:pPr>
-      <w:r>
-        <w:rPr>
-          <w:rtl w:val="0"/>
-        </w:rPr>
-      </w:r>
-    </w:p>
-    <w:p>
-      <w:pPr>
-        <w:spacing w:after="3" w:line="252.00000000000003" w:lineRule="auto"/>
-        <w:ind w:right="11"/>
-        <w:jc w:val="center"/>
-        <w:rPr>
-          <w:rFonts w:ascii="Times New Roman" w:cs="Times New Roman" w:eastAsia="Times New Roman" w:hAnsi="Times New Roman"/>
-          <w:b w:val="1"/>
-          <w:sz w:val="28"/>
-          <w:szCs w:val="28"/>
-        </w:rPr>
-      </w:pPr>
-      <w:r>
-        <w:rPr>
-          <w:rFonts w:ascii="Times New Roman" w:cs="Times New Roman" w:eastAsia="Times New Roman" w:hAnsi="Times New Roman"/>
-          <w:b w:val="1"/>
-          <w:sz w:val="28"/>
-          <w:szCs w:val="28"/>
-          <w:rtl w:val="0"/>
-        </w:rPr>
-        <w:t xml:space="preserve">Government of Russian Federation </w:t>
-      </w:r>
-    </w:p>
-    <w:p>
-      <w:pPr>
-        <w:spacing w:after="10" w:line="252.00000000000003" w:lineRule="auto"/>
-        <w:ind w:left="56"/>
-        <w:jc w:val="center"/>
-        <w:rPr>
-          <w:rFonts w:ascii="Times New Roman" w:cs="Times New Roman" w:eastAsia="Times New Roman" w:hAnsi="Times New Roman"/>
-          <w:b w:val="1"/>
-          <w:sz w:val="28"/>
-          <w:szCs w:val="28"/>
-        </w:rPr>
-      </w:pPr>
-      <w:r>
-        <w:rPr>
-          <w:rFonts w:ascii="Times New Roman" w:cs="Times New Roman" w:eastAsia="Times New Roman" w:hAnsi="Times New Roman"/>
-          <w:b w:val="1"/>
-          <w:sz w:val="28"/>
-          <w:szCs w:val="28"/>
-          <w:rtl w:val="0"/>
-        </w:rPr>
-        <w:t xml:space="preserve"> </w:t>
-      </w:r>
-    </w:p>
-    <w:p>
-      <w:pPr>
-        <w:spacing w:after="3" w:line="252.00000000000003" w:lineRule="auto"/>
-        <w:ind w:right="9"/>
-        <w:jc w:val="center"/>
-        <w:rPr>
-          <w:rFonts w:ascii="Times New Roman" w:cs="Times New Roman" w:eastAsia="Times New Roman" w:hAnsi="Times New Roman"/>
-          <w:b w:val="1"/>
-          <w:sz w:val="28"/>
-          <w:szCs w:val="28"/>
-        </w:rPr>
-      </w:pPr>
-      <w:r>
-        <w:rPr>
-          <w:rFonts w:ascii="Times New Roman" w:cs="Times New Roman" w:eastAsia="Times New Roman" w:hAnsi="Times New Roman"/>
-          <w:b w:val="1"/>
-          <w:sz w:val="28"/>
-          <w:szCs w:val="28"/>
-          <w:rtl w:val="0"/>
-        </w:rPr>
-        <w:t xml:space="preserve">Federal State Autonomous Educational Institution of High Education </w:t>
-      </w:r>
-    </w:p>
-    <w:p>
-      <w:pPr>
-        <w:spacing w:after="3" w:line="252.00000000000003" w:lineRule="auto"/>
-        <w:ind w:right="9"/>
-        <w:jc w:val="center"/>
-        <w:rPr>
-          <w:rFonts w:ascii="Times New Roman" w:cs="Times New Roman" w:eastAsia="Times New Roman" w:hAnsi="Times New Roman"/>
-          <w:b w:val="1"/>
-          <w:sz w:val="28"/>
-          <w:szCs w:val="28"/>
-        </w:rPr>
-      </w:pPr>
-      <w:r>
-        <w:rPr>
-          <w:rFonts w:ascii="Times New Roman" w:cs="Times New Roman" w:eastAsia="Times New Roman" w:hAnsi="Times New Roman"/>
-          <w:b w:val="1"/>
-          <w:sz w:val="28"/>
-          <w:szCs w:val="28"/>
-          <w:rtl w:val="0"/>
-        </w:rPr>
-        <w:t xml:space="preserve">«National Research University Higher School of Economics» </w:t>
-      </w:r>
-    </w:p>
-    <w:p>
-      <w:pPr>
-        <w:spacing w:after="10" w:line="252.00000000000003" w:lineRule="auto"/>
-        <w:ind w:left="56"/>
-        <w:jc w:val="center"/>
-        <w:rPr>
-          <w:rFonts w:ascii="Times New Roman" w:cs="Times New Roman" w:eastAsia="Times New Roman" w:hAnsi="Times New Roman"/>
-          <w:sz w:val="28"/>
-          <w:szCs w:val="28"/>
-        </w:rPr>
-      </w:pPr>
-      <w:r>
-        <w:rPr>
-          <w:rFonts w:ascii="Times New Roman" w:cs="Times New Roman" w:eastAsia="Times New Roman" w:hAnsi="Times New Roman"/>
-          <w:sz w:val="28"/>
-          <w:szCs w:val="28"/>
-          <w:rtl w:val="0"/>
-        </w:rPr>
-        <w:t xml:space="preserve"> </w:t>
-      </w:r>
-    </w:p>
-    <w:p>
-      <w:pPr>
-        <w:spacing w:after="3" w:line="252.00000000000003" w:lineRule="auto"/>
-        <w:ind w:right="9"/>
-        <w:jc w:val="center"/>
-        <w:rPr>
-          <w:rFonts w:ascii="Times New Roman" w:cs="Times New Roman" w:eastAsia="Times New Roman" w:hAnsi="Times New Roman"/>
-          <w:sz w:val="28"/>
-          <w:szCs w:val="28"/>
-        </w:rPr>
-      </w:pPr>
-      <w:r>
-        <w:rPr>
-          <w:rFonts w:ascii="Times New Roman" w:cs="Times New Roman" w:eastAsia="Times New Roman" w:hAnsi="Times New Roman"/>
-          <w:sz w:val="28"/>
-          <w:szCs w:val="28"/>
-          <w:rtl w:val="0"/>
-        </w:rPr>
-        <w:t xml:space="preserve">School of Linguistics </w:t>
-      </w:r>
-    </w:p>
-    <w:p>
-      <w:pPr>
-        <w:spacing w:line="252.00000000000003" w:lineRule="auto"/>
-        <w:ind w:left="57"/>
-        <w:jc w:val="center"/>
-        <w:rPr>
-          <w:rFonts w:ascii="Times New Roman" w:cs="Times New Roman" w:eastAsia="Times New Roman" w:hAnsi="Times New Roman"/>
-          <w:sz w:val="28"/>
-          <w:szCs w:val="28"/>
-        </w:rPr>
-      </w:pPr>
-      <w:r>
-        <w:rPr>
-          <w:rtl w:val="0"/>
-        </w:rPr>
-      </w:r>
-    </w:p>
-    <w:p>
-      <w:pPr>
-        <w:spacing w:line="252.00000000000003" w:lineRule="auto"/>
-        <w:ind w:left="57"/>
-        <w:jc w:val="center"/>
-        <w:rPr>
-          <w:rFonts w:ascii="Times New Roman" w:cs="Times New Roman" w:eastAsia="Times New Roman" w:hAnsi="Times New Roman"/>
-          <w:sz w:val="28"/>
-          <w:szCs w:val="28"/>
-        </w:rPr>
-      </w:pPr>
-      <w:r>
-        <w:rPr>
-          <w:rFonts w:ascii="Times New Roman" w:cs="Times New Roman" w:eastAsia="Times New Roman" w:hAnsi="Times New Roman"/>
-          <w:b w:val="1"/>
-          <w:sz w:val="28"/>
-          <w:szCs w:val="28"/>
-          <w:rtl w:val="0"/>
-        </w:rPr>
-        <w:t xml:space="preserve"> </w:t>
-      </w:r>
-      <w:r>
-        <w:rPr>
-          <w:rtl w:val="0"/>
-        </w:rPr>
-      </w:r>
-    </w:p>
-    <w:p>
-      <w:pPr>
-        <w:jc w:val="center"/>
-        <w:rPr>
-          <w:rFonts w:ascii="Times New Roman" w:cs="Times New Roman" w:eastAsia="Times New Roman" w:hAnsi="Times New Roman"/>
-          <w:color w:val="222222"/>
-          <w:sz w:val="28"/>
-          <w:szCs w:val="28"/>
-          <w:highlight w:val="white"/>
-        </w:rPr>
-      </w:pPr>
-      <w:r>
-        <w:rPr>
-          <w:rFonts w:ascii="Times New Roman" w:cs="Times New Roman" w:eastAsia="Times New Roman" w:hAnsi="Times New Roman"/>
-          <w:b w:val="1"/>
-          <w:color w:val="222222"/>
-          <w:sz w:val="28"/>
-          <w:szCs w:val="28"/>
-          <w:highlight w:val="white"/>
-          <w:rtl w:val="0"/>
-        </w:rPr>
-        <w:t xml:space="preserve">Syllabus for the course </w:t>
-      </w:r>
-      <w:r>
-        <w:rPr>
-          <w:rFonts w:ascii="Times New Roman" w:cs="Times New Roman" w:eastAsia="Times New Roman" w:hAnsi="Times New Roman"/>
-          <w:b w:val="1"/>
-          <w:color w:val="222222"/>
-          <w:sz w:val="28"/>
-          <w:szCs w:val="28"/>
-          <w:rtl w:val="0"/>
-        </w:rPr>
-        <w:br w:type="textWrapping"/>
-      </w:r>
-      <w:r>
-        <w:rPr>
-          <w:rtl w:val="0"/>
-        </w:rPr>
-      </w:r>
-    </w:p>
-    <w:p>
-      <w:pPr>
-        <w:jc w:val="center"/>
-        <w:rPr>
-          <w:rFonts w:ascii="Times New Roman" w:cs="Times New Roman" w:eastAsia="Times New Roman" w:hAnsi="Times New Roman"/>
-          <w:b w:val="1"/>
-          <w:color w:val="222222"/>
           <w:sz w:val="36"/>
           <w:szCs w:val="36"/>
-          <w:highlight w:val="white"/>
-        </w:rPr>
-      </w:pPr>
-      <w:r>
-        <w:rPr>
-          <w:rFonts w:ascii="Times New Roman" w:cs="Times New Roman" w:eastAsia="Times New Roman" w:hAnsi="Times New Roman"/>
-          <w:b w:val="1"/>
-          <w:color w:val="222222"/>
-          <w:sz w:val="36"/>
-          <w:szCs w:val="36"/>
-          <w:highlight w:val="white"/>
-          <w:rtl w:val="0"/>
-        </w:rPr>
-        <w:t xml:space="preserve">Linguistic data: quantitative analysis and visualisation</w:t>
-      </w:r>
-    </w:p>
-    <w:p>
-      <w:pPr>
-        <w:jc w:val="center"/>
-        <w:rPr>
-          <w:rFonts w:ascii="Times New Roman" w:cs="Times New Roman" w:eastAsia="Times New Roman" w:hAnsi="Times New Roman"/>
+        </w:rPr>
+      </w:pPr>
+      <w:r>
+        <w:rPr>
+          <w:rtl w:val="0"/>
+        </w:rPr>
+      </w:r>
+    </w:p>
+    <w:p>
+      <w:pPr>
+        <w:ind w:firstLine="0"/>
+        <w:rPr>
           <w:b w:val="1"/>
           <w:sz w:val="36"/>
           <w:szCs w:val="36"/>
@@ -305,742 +36,41 @@
       </w:pPr>
       <w:r>
         <w:rPr>
-          <w:rtl w:val="0"/>
-        </w:rPr>
-      </w:r>
-    </w:p>
-    <w:p>
-      <w:pPr>
-        <w:spacing w:after="3" w:line="252.00000000000003" w:lineRule="auto"/>
-        <w:ind w:right="9"/>
-        <w:jc w:val="center"/>
-        <w:rPr>
-          <w:rFonts w:ascii="Times New Roman" w:cs="Times New Roman" w:eastAsia="Times New Roman" w:hAnsi="Times New Roman"/>
           <w:b w:val="1"/>
           <w:sz w:val="36"/>
           <w:szCs w:val="36"/>
-        </w:rPr>
-      </w:pPr>
-      <w:r>
-        <w:rPr>
-          <w:rtl w:val="0"/>
-        </w:rPr>
-      </w:r>
-    </w:p>
-    <w:p>
-      <w:pPr>
-        <w:jc w:val="center"/>
-        <w:rPr>
-          <w:rFonts w:ascii="Times New Roman" w:cs="Times New Roman" w:eastAsia="Times New Roman" w:hAnsi="Times New Roman"/>
-          <w:color w:val="ff0000"/>
-          <w:sz w:val="28"/>
-          <w:szCs w:val="28"/>
-        </w:rPr>
-      </w:pPr>
-      <w:r>
-        <w:rPr>
-          <w:rFonts w:ascii="Times New Roman" w:cs="Times New Roman" w:eastAsia="Times New Roman" w:hAnsi="Times New Roman"/>
-          <w:sz w:val="28"/>
-          <w:szCs w:val="28"/>
-          <w:rtl w:val="0"/>
-        </w:rPr>
-        <w:t xml:space="preserve">Master’s program “</w:t>
-      </w:r>
-      <w:r>
-        <w:rPr>
-          <w:rFonts w:ascii="Times New Roman" w:cs="Times New Roman" w:eastAsia="Times New Roman" w:hAnsi="Times New Roman"/>
-          <w:b w:val="1"/>
-          <w:sz w:val="28"/>
-          <w:szCs w:val="28"/>
-          <w:rtl w:val="0"/>
-        </w:rPr>
-        <w:t xml:space="preserve">Linguistic Theory and Language Description</w:t>
-      </w:r>
-      <w:r>
-        <w:rPr>
-          <w:rFonts w:ascii="Times New Roman" w:cs="Times New Roman" w:eastAsia="Times New Roman" w:hAnsi="Times New Roman"/>
-          <w:sz w:val="28"/>
-          <w:szCs w:val="28"/>
-          <w:rtl w:val="0"/>
-        </w:rPr>
-        <w:t xml:space="preserve">”</w:t>
-      </w:r>
-      <w:r>
-        <w:rPr>
-          <w:rFonts w:ascii="Times New Roman" w:cs="Times New Roman" w:eastAsia="Times New Roman" w:hAnsi="Times New Roman"/>
-          <w:b w:val="1"/>
-          <w:sz w:val="28"/>
-          <w:szCs w:val="28"/>
-          <w:rtl w:val="0"/>
-        </w:rPr>
-        <w:t xml:space="preserve">,</w:t>
-      </w:r>
-      <w:r>
-        <w:rPr>
-          <w:rFonts w:ascii="Times New Roman" w:cs="Times New Roman" w:eastAsia="Times New Roman" w:hAnsi="Times New Roman"/>
-          <w:color w:val="ff0000"/>
-          <w:sz w:val="28"/>
-          <w:szCs w:val="28"/>
-          <w:rtl w:val="0"/>
-        </w:rPr>
-        <w:t xml:space="preserve"> </w:t>
-      </w:r>
-      <w:r>
-        <w:rPr>
-          <w:rFonts w:ascii="Times New Roman" w:cs="Times New Roman" w:eastAsia="Times New Roman" w:hAnsi="Times New Roman"/>
-          <w:sz w:val="28"/>
-          <w:szCs w:val="28"/>
-          <w:rtl w:val="0"/>
-        </w:rPr>
-        <w:t xml:space="preserve">45.04.03 “Fundamental and Applied Linguistics”, Master level</w:t>
-      </w:r>
-      <w:r>
-        <w:rPr>
-          <w:rtl w:val="0"/>
-        </w:rPr>
-      </w:r>
-    </w:p>
-    <w:p>
-      <w:pPr>
-        <w:ind w:firstLine="709"/>
-        <w:jc w:val="center"/>
-        <w:rPr>
-          <w:rFonts w:ascii="Times New Roman" w:cs="Times New Roman" w:eastAsia="Times New Roman" w:hAnsi="Times New Roman"/>
-          <w:color w:val="000000"/>
-          <w:sz w:val="24"/>
-          <w:szCs w:val="24"/>
-        </w:rPr>
-      </w:pPr>
-      <w:r>
-        <w:rPr>
-          <w:rtl w:val="0"/>
-        </w:rPr>
-      </w:r>
-    </w:p>
-    <w:p>
-      <w:pPr>
-        <w:ind w:firstLine="709"/>
-        <w:jc w:val="center"/>
-        <w:rPr>
-          <w:rFonts w:ascii="Times New Roman" w:cs="Times New Roman" w:eastAsia="Times New Roman" w:hAnsi="Times New Roman"/>
-          <w:color w:val="000000"/>
-          <w:sz w:val="24"/>
-          <w:szCs w:val="24"/>
-        </w:rPr>
-      </w:pPr>
-      <w:r>
-        <w:rPr>
-          <w:rtl w:val="0"/>
-        </w:rPr>
-      </w:r>
-    </w:p>
-    <w:p>
-      <w:pPr>
-        <w:ind w:firstLine="709"/>
-        <w:jc w:val="center"/>
-        <w:rPr>
-          <w:rFonts w:ascii="Times New Roman" w:cs="Times New Roman" w:eastAsia="Times New Roman" w:hAnsi="Times New Roman"/>
-          <w:color w:val="000000"/>
-          <w:sz w:val="24"/>
-          <w:szCs w:val="24"/>
-        </w:rPr>
-      </w:pPr>
-      <w:r>
-        <w:rPr>
-          <w:rtl w:val="0"/>
-        </w:rPr>
-      </w:r>
-    </w:p>
-    <w:p>
-      <w:pPr>
-        <w:ind w:firstLine="709"/>
-        <w:jc w:val="center"/>
-        <w:rPr>
-          <w:rFonts w:ascii="Times New Roman" w:cs="Times New Roman" w:eastAsia="Times New Roman" w:hAnsi="Times New Roman"/>
-          <w:color w:val="000000"/>
-          <w:sz w:val="24"/>
-          <w:szCs w:val="24"/>
-        </w:rPr>
-      </w:pPr>
-      <w:r>
-        <w:rPr>
-          <w:rFonts w:ascii="Times New Roman" w:cs="Times New Roman" w:eastAsia="Times New Roman" w:hAnsi="Times New Roman"/>
-          <w:color w:val="000000"/>
-          <w:sz w:val="24"/>
-          <w:szCs w:val="24"/>
-          <w:rtl w:val="0"/>
-        </w:rPr>
-        <w:t xml:space="preserve">  </w:t>
-      </w:r>
-    </w:p>
-    <w:p>
-      <w:pPr>
-        <w:rPr>
-          <w:rFonts w:ascii="Times New Roman" w:cs="Times New Roman" w:eastAsia="Times New Roman" w:hAnsi="Times New Roman"/>
-          <w:color w:val="000000"/>
-          <w:sz w:val="24"/>
-          <w:szCs w:val="24"/>
-        </w:rPr>
-      </w:pPr>
-      <w:r>
-        <w:rPr>
-          <w:rFonts w:ascii="Times New Roman" w:cs="Times New Roman" w:eastAsia="Times New Roman" w:hAnsi="Times New Roman"/>
-          <w:color w:val="000000"/>
-          <w:sz w:val="24"/>
-          <w:szCs w:val="24"/>
-          <w:rtl w:val="0"/>
-        </w:rPr>
-        <w:t xml:space="preserve">Authors of the course:</w:t>
-      </w:r>
-    </w:p>
-    <w:p>
-      <w:pPr>
-        <w:rPr>
-          <w:rFonts w:ascii="Times New Roman" w:cs="Times New Roman" w:eastAsia="Times New Roman" w:hAnsi="Times New Roman"/>
-          <w:color w:val="000000"/>
-          <w:sz w:val="24"/>
-          <w:szCs w:val="24"/>
-        </w:rPr>
-      </w:pPr>
-      <w:r>
-        <w:rPr>
-          <w:rtl w:val="0"/>
-        </w:rPr>
-      </w:r>
-    </w:p>
-    <w:p>
-      <w:pPr>
-        <w:pBdr>
-          <w:top w:space="0" w:sz="0" w:val="nil"/>
-          <w:left w:space="0" w:sz="0" w:val="nil"/>
-          <w:bottom w:space="0" w:sz="0" w:val="nil"/>
-          <w:right w:space="0" w:sz="0" w:val="nil"/>
-          <w:between w:space="0" w:sz="0" w:val="nil"/>
-        </w:pBdr>
-        <w:rPr>
-          <w:rFonts w:ascii="Times New Roman" w:cs="Times New Roman" w:eastAsia="Times New Roman" w:hAnsi="Times New Roman"/>
-          <w:color w:val="1155cc"/>
-          <w:sz w:val="24"/>
-          <w:szCs w:val="24"/>
-          <w:highlight w:val="white"/>
-        </w:rPr>
-      </w:pPr>
-      <w:r>
-        <w:rPr>
-          <w:rFonts w:ascii="Times New Roman" w:cs="Times New Roman" w:eastAsia="Times New Roman" w:hAnsi="Times New Roman"/>
-          <w:color w:val="222222"/>
-          <w:sz w:val="24"/>
-          <w:szCs w:val="24"/>
-          <w:highlight w:val="white"/>
-          <w:rtl w:val="0"/>
-        </w:rPr>
-        <w:t xml:space="preserve">Olga Lyashevskaya, HSE, School of Linguistics, Professor, </w:t>
-      </w:r>
-      <w:hyperlink r:id="rId6">
-        <w:r>
-          <w:rPr>
-            <w:rFonts w:ascii="Times New Roman" w:cs="Times New Roman" w:eastAsia="Times New Roman" w:hAnsi="Times New Roman"/>
-            <w:color w:val="1155cc"/>
-            <w:sz w:val="24"/>
-            <w:szCs w:val="24"/>
-            <w:highlight w:val="white"/>
-            <w:u w:val="single"/>
-            <w:rtl w:val="0"/>
-          </w:rPr>
-          <w:t xml:space="preserve">olyashevskaya@hse.ru</w:t>
-        </w:r>
-      </w:hyperlink>
-      <w:r>
-        <w:rPr>
-          <w:rtl w:val="0"/>
-        </w:rPr>
-      </w:r>
-    </w:p>
-    <w:p>
-      <w:pPr>
-        <w:pBdr>
-          <w:top w:space="0" w:sz="0" w:val="nil"/>
-          <w:left w:space="0" w:sz="0" w:val="nil"/>
-          <w:bottom w:space="0" w:sz="0" w:val="nil"/>
-          <w:right w:space="0" w:sz="0" w:val="nil"/>
-          <w:between w:space="0" w:sz="0" w:val="nil"/>
-        </w:pBdr>
-        <w:rPr>
-          <w:rFonts w:ascii="Times New Roman" w:cs="Times New Roman" w:eastAsia="Times New Roman" w:hAnsi="Times New Roman"/>
-          <w:color w:val="1155cc"/>
-          <w:sz w:val="24"/>
-          <w:szCs w:val="24"/>
-          <w:highlight w:val="white"/>
-        </w:rPr>
-      </w:pPr>
-      <w:r>
-        <w:rPr>
-          <w:rFonts w:ascii="Times New Roman" w:cs="Times New Roman" w:eastAsia="Times New Roman" w:hAnsi="Times New Roman"/>
-          <w:color w:val="222222"/>
-          <w:sz w:val="24"/>
-          <w:szCs w:val="24"/>
-          <w:highlight w:val="white"/>
-          <w:rtl w:val="0"/>
-        </w:rPr>
-        <w:t xml:space="preserve">George Moroz, HSE, School of Linguistics, Senior Lecturer, </w:t>
-      </w:r>
-      <w:r>
-        <w:rPr>
-          <w:rFonts w:ascii="Times New Roman" w:cs="Times New Roman" w:eastAsia="Times New Roman" w:hAnsi="Times New Roman"/>
-          <w:color w:val="1155cc"/>
-          <w:sz w:val="24"/>
-          <w:szCs w:val="24"/>
-          <w:highlight w:val="white"/>
-          <w:rtl w:val="0"/>
-        </w:rPr>
-        <w:t xml:space="preserve">agricolamz@hse.ru</w:t>
-      </w:r>
-    </w:p>
-    <w:p>
-      <w:pPr>
-        <w:pBdr>
-          <w:top w:space="0" w:sz="0" w:val="nil"/>
-          <w:left w:space="0" w:sz="0" w:val="nil"/>
-          <w:bottom w:space="0" w:sz="0" w:val="nil"/>
-          <w:right w:space="0" w:sz="0" w:val="nil"/>
-          <w:between w:space="0" w:sz="0" w:val="nil"/>
-        </w:pBdr>
-        <w:rPr>
-          <w:rFonts w:ascii="Times New Roman" w:cs="Times New Roman" w:eastAsia="Times New Roman" w:hAnsi="Times New Roman"/>
-          <w:color w:val="1155cc"/>
-          <w:sz w:val="24"/>
-          <w:szCs w:val="24"/>
-          <w:highlight w:val="white"/>
-        </w:rPr>
-      </w:pPr>
-      <w:r>
-        <w:rPr>
-          <w:rFonts w:ascii="Times New Roman" w:cs="Times New Roman" w:eastAsia="Times New Roman" w:hAnsi="Times New Roman"/>
-          <w:color w:val="222222"/>
-          <w:sz w:val="24"/>
-          <w:szCs w:val="24"/>
-          <w:highlight w:val="white"/>
-          <w:rtl w:val="0"/>
-        </w:rPr>
-        <w:t xml:space="preserve">Ilya Schurov, HSE, Department of Higher Mathematics, Associate Professor, </w:t>
-      </w:r>
-      <w:hyperlink r:id="rId7">
-        <w:r>
-          <w:rPr>
-            <w:rFonts w:ascii="Times New Roman" w:cs="Times New Roman" w:eastAsia="Times New Roman" w:hAnsi="Times New Roman"/>
-            <w:color w:val="1155cc"/>
-            <w:sz w:val="24"/>
-            <w:szCs w:val="24"/>
-            <w:highlight w:val="white"/>
-            <w:u w:val="single"/>
-            <w:rtl w:val="0"/>
-          </w:rPr>
-          <w:t xml:space="preserve">ischurov@hse.ru</w:t>
-        </w:r>
-      </w:hyperlink>
-      <w:r>
-        <w:rPr>
-          <w:rtl w:val="0"/>
-        </w:rPr>
-      </w:r>
-    </w:p>
-    <w:p>
-      <w:pPr>
-        <w:pBdr>
-          <w:top w:space="0" w:sz="0" w:val="nil"/>
-          <w:left w:space="0" w:sz="0" w:val="nil"/>
-          <w:bottom w:space="0" w:sz="0" w:val="nil"/>
-          <w:right w:space="0" w:sz="0" w:val="nil"/>
-          <w:between w:space="0" w:sz="0" w:val="nil"/>
-        </w:pBdr>
-        <w:rPr>
-          <w:rFonts w:ascii="Times New Roman" w:cs="Times New Roman" w:eastAsia="Times New Roman" w:hAnsi="Times New Roman"/>
-          <w:color w:val="222222"/>
-          <w:sz w:val="24"/>
-          <w:szCs w:val="24"/>
-          <w:highlight w:val="white"/>
-        </w:rPr>
-      </w:pPr>
-      <w:r>
-        <w:rPr>
-          <w:rFonts w:ascii="Times New Roman" w:cs="Times New Roman" w:eastAsia="Times New Roman" w:hAnsi="Times New Roman"/>
-          <w:color w:val="222222"/>
-          <w:sz w:val="24"/>
-          <w:szCs w:val="24"/>
-          <w:highlight w:val="white"/>
-          <w:rtl w:val="0"/>
-        </w:rPr>
-        <w:t xml:space="preserve">Alla Tambovtseva, HSE, Department of Higher Mathematics, Assistant,</w:t>
-      </w:r>
-      <w:r>
-        <w:rPr>
-          <w:rtl w:val="0"/>
-        </w:rPr>
-        <w:t xml:space="preserve"> </w:t>
-      </w:r>
-      <w:hyperlink r:id="rId8">
-        <w:r>
-          <w:rPr>
-            <w:rFonts w:ascii="Times New Roman" w:cs="Times New Roman" w:eastAsia="Times New Roman" w:hAnsi="Times New Roman"/>
-            <w:color w:val="1155cc"/>
-            <w:sz w:val="24"/>
-            <w:szCs w:val="24"/>
-            <w:u w:val="single"/>
-            <w:rtl w:val="0"/>
-          </w:rPr>
-          <w:t xml:space="preserve">atambovtseva@hse.ru</w:t>
-        </w:r>
-      </w:hyperlink>
-      <w:r>
-        <w:rPr>
-          <w:rtl w:val="0"/>
-        </w:rPr>
-      </w:r>
-    </w:p>
-    <w:p>
-      <w:pPr>
-        <w:pBdr>
-          <w:top w:space="0" w:sz="0" w:val="nil"/>
-          <w:left w:space="0" w:sz="0" w:val="nil"/>
-          <w:bottom w:space="0" w:sz="0" w:val="nil"/>
-          <w:right w:space="0" w:sz="0" w:val="nil"/>
-          <w:between w:space="0" w:sz="0" w:val="nil"/>
-        </w:pBdr>
-        <w:rPr>
-          <w:rFonts w:ascii="Times New Roman" w:cs="Times New Roman" w:eastAsia="Times New Roman" w:hAnsi="Times New Roman"/>
-          <w:color w:val="222222"/>
-          <w:sz w:val="24"/>
-          <w:szCs w:val="24"/>
-          <w:highlight w:val="white"/>
-        </w:rPr>
-      </w:pPr>
-      <w:r>
-        <w:rPr>
-          <w:rtl w:val="0"/>
-        </w:rPr>
-      </w:r>
-    </w:p>
-    <w:p>
-      <w:pPr>
-        <w:pBdr>
-          <w:top w:space="0" w:sz="0" w:val="nil"/>
-          <w:left w:space="0" w:sz="0" w:val="nil"/>
-          <w:bottom w:space="0" w:sz="0" w:val="nil"/>
-          <w:right w:space="0" w:sz="0" w:val="nil"/>
-          <w:between w:space="0" w:sz="0" w:val="nil"/>
-        </w:pBdr>
-        <w:rPr>
-          <w:rFonts w:ascii="Times New Roman" w:cs="Times New Roman" w:eastAsia="Times New Roman" w:hAnsi="Times New Roman"/>
-          <w:color w:val="222222"/>
-          <w:sz w:val="24"/>
-          <w:szCs w:val="24"/>
-          <w:highlight w:val="white"/>
-        </w:rPr>
-      </w:pPr>
-      <w:r>
-        <w:rPr>
-          <w:rtl w:val="0"/>
-        </w:rPr>
-      </w:r>
-    </w:p>
-    <w:p>
-      <w:pPr>
-        <w:pBdr>
-          <w:top w:space="0" w:sz="0" w:val="nil"/>
-          <w:left w:space="0" w:sz="0" w:val="nil"/>
-          <w:bottom w:space="0" w:sz="0" w:val="nil"/>
-          <w:right w:space="0" w:sz="0" w:val="nil"/>
-          <w:between w:space="0" w:sz="0" w:val="nil"/>
-        </w:pBdr>
-        <w:rPr>
-          <w:rFonts w:ascii="Times New Roman" w:cs="Times New Roman" w:eastAsia="Times New Roman" w:hAnsi="Times New Roman"/>
-          <w:color w:val="222222"/>
-          <w:sz w:val="24"/>
-          <w:szCs w:val="24"/>
-          <w:highlight w:val="white"/>
-        </w:rPr>
-      </w:pPr>
-      <w:r>
-        <w:rPr>
-          <w:rtl w:val="0"/>
-        </w:rPr>
-      </w:r>
-    </w:p>
-    <w:p>
-      <w:pPr>
-        <w:spacing w:after="6" w:line="259" w:lineRule="auto"/>
-        <w:ind w:left="-5" w:right="1704"/>
-        <w:rPr>
-          <w:rFonts w:ascii="Times New Roman" w:cs="Times New Roman" w:eastAsia="Times New Roman" w:hAnsi="Times New Roman"/>
-        </w:rPr>
-      </w:pPr>
-      <w:r>
-        <w:rPr>
-          <w:rFonts w:ascii="Times New Roman" w:cs="Times New Roman" w:eastAsia="Times New Roman" w:hAnsi="Times New Roman"/>
-          <w:sz w:val="24"/>
-          <w:szCs w:val="24"/>
-          <w:rtl w:val="0"/>
-        </w:rPr>
-        <w:t xml:space="preserve">Approved by the meeting of the School of Linguistics, Faculty of Humanities on 05 June, 2018 </w:t>
-      </w:r>
-      <w:r>
-        <w:rPr>
-          <w:rtl w:val="0"/>
-        </w:rPr>
-      </w:r>
-    </w:p>
-    <w:p>
-      <w:pPr>
-        <w:spacing w:after="6" w:line="259" w:lineRule="auto"/>
-        <w:ind w:left="-5" w:right="1704"/>
-        <w:rPr>
-          <w:rFonts w:ascii="Times New Roman" w:cs="Times New Roman" w:eastAsia="Times New Roman" w:hAnsi="Times New Roman"/>
-        </w:rPr>
-      </w:pPr>
-      <w:r>
-        <w:rPr>
-          <w:rFonts w:ascii="Times New Roman" w:cs="Times New Roman" w:eastAsia="Times New Roman" w:hAnsi="Times New Roman"/>
-          <w:sz w:val="24"/>
-          <w:szCs w:val="24"/>
-          <w:rtl w:val="0"/>
-        </w:rPr>
-        <w:t xml:space="preserve">Head of the School of Linguistics E. V. Rakhilina </w:t>
-      </w:r>
-      <w:r>
-        <w:rPr>
-          <w:rtl w:val="0"/>
-        </w:rPr>
-      </w:r>
-    </w:p>
-    <w:p>
-      <w:pPr>
-        <w:spacing w:after="6" w:line="259" w:lineRule="auto"/>
-        <w:ind w:left="-5" w:right="1704"/>
-        <w:rPr>
-          <w:rFonts w:ascii="Times New Roman" w:cs="Times New Roman" w:eastAsia="Times New Roman" w:hAnsi="Times New Roman"/>
-        </w:rPr>
-      </w:pPr>
-      <w:r>
-        <w:rPr>
-          <w:rFonts w:ascii="Times New Roman" w:cs="Times New Roman" w:eastAsia="Times New Roman" w:hAnsi="Times New Roman"/>
-          <w:sz w:val="24"/>
-          <w:szCs w:val="24"/>
-          <w:rtl w:val="0"/>
-        </w:rPr>
-        <w:t xml:space="preserve">Recommended by the meeting of the MA program Academic Council resolution № 2, on 05 June 2018 </w:t>
-      </w:r>
-      <w:r>
-        <w:rPr>
-          <w:rtl w:val="0"/>
-        </w:rPr>
-      </w:r>
-    </w:p>
-    <w:p>
-      <w:pPr>
-        <w:spacing w:after="6" w:line="254" w:lineRule="auto"/>
-        <w:ind w:left="-5" w:right="2424"/>
-        <w:rPr>
-          <w:rFonts w:ascii="Times New Roman" w:cs="Times New Roman" w:eastAsia="Times New Roman" w:hAnsi="Times New Roman"/>
-        </w:rPr>
-      </w:pPr>
-      <w:r>
-        <w:rPr>
-          <w:rFonts w:ascii="Times New Roman" w:cs="Times New Roman" w:eastAsia="Times New Roman" w:hAnsi="Times New Roman"/>
-          <w:sz w:val="24"/>
-          <w:szCs w:val="24"/>
-          <w:rtl w:val="0"/>
-        </w:rPr>
-        <w:t xml:space="preserve">Approved by the head of the MA program Academic R.N. Krivko on 05 June 2018 </w:t>
-      </w:r>
-      <w:r>
-        <w:rPr>
-          <w:rtl w:val="0"/>
-        </w:rPr>
-      </w:r>
-    </w:p>
-    <w:p>
-      <w:pPr>
-        <w:spacing w:line="252.00000000000003" w:lineRule="auto"/>
-        <w:ind w:left="54"/>
-        <w:jc w:val="center"/>
-        <w:rPr>
-          <w:rFonts w:ascii="Times New Roman" w:cs="Times New Roman" w:eastAsia="Times New Roman" w:hAnsi="Times New Roman"/>
-        </w:rPr>
-      </w:pPr>
-      <w:r>
-        <w:rPr>
-          <w:rFonts w:ascii="Times New Roman" w:cs="Times New Roman" w:eastAsia="Times New Roman" w:hAnsi="Times New Roman"/>
-          <w:sz w:val="24"/>
-          <w:szCs w:val="24"/>
-          <w:rtl w:val="0"/>
-        </w:rPr>
-        <w:t xml:space="preserve"> </w:t>
-      </w:r>
-      <w:r>
-        <w:rPr>
-          <w:rtl w:val="0"/>
-        </w:rPr>
-      </w:r>
-    </w:p>
-    <w:p>
-      <w:pPr>
-        <w:spacing w:line="252.00000000000003" w:lineRule="auto"/>
-        <w:ind w:left="0" w:firstLine="0"/>
-        <w:jc w:val="left"/>
-        <w:rPr>
-          <w:rFonts w:ascii="Times New Roman" w:cs="Times New Roman" w:eastAsia="Times New Roman" w:hAnsi="Times New Roman"/>
-          <w:sz w:val="24"/>
-          <w:szCs w:val="24"/>
-        </w:rPr>
-      </w:pPr>
-      <w:r>
-        <w:rPr>
-          <w:rtl w:val="0"/>
-        </w:rPr>
-      </w:r>
-    </w:p>
-    <w:p>
-      <w:pPr>
-        <w:spacing w:line="252.00000000000003" w:lineRule="auto"/>
-        <w:ind w:left="54"/>
-        <w:jc w:val="center"/>
-        <w:rPr>
-          <w:rFonts w:ascii="Times New Roman" w:cs="Times New Roman" w:eastAsia="Times New Roman" w:hAnsi="Times New Roman"/>
-        </w:rPr>
-      </w:pPr>
-      <w:r>
-        <w:rPr>
-          <w:rFonts w:ascii="Times New Roman" w:cs="Times New Roman" w:eastAsia="Times New Roman" w:hAnsi="Times New Roman"/>
-          <w:sz w:val="24"/>
-          <w:szCs w:val="24"/>
-          <w:rtl w:val="0"/>
-        </w:rPr>
-        <w:t xml:space="preserve"> </w:t>
-      </w:r>
-      <w:r>
-        <w:rPr>
-          <w:rtl w:val="0"/>
-        </w:rPr>
-      </w:r>
-    </w:p>
-    <w:p>
-      <w:pPr>
-        <w:spacing w:line="252.00000000000003" w:lineRule="auto"/>
-        <w:ind w:left="54"/>
-        <w:jc w:val="center"/>
-        <w:rPr>
-          <w:rFonts w:ascii="Times New Roman" w:cs="Times New Roman" w:eastAsia="Times New Roman" w:hAnsi="Times New Roman"/>
-        </w:rPr>
-      </w:pPr>
-      <w:r>
-        <w:rPr>
-          <w:rtl w:val="0"/>
-        </w:rPr>
-      </w:r>
-    </w:p>
-    <w:p>
-      <w:pPr>
-        <w:spacing w:after="5" w:line="252.00000000000003" w:lineRule="auto"/>
-        <w:ind w:left="54"/>
-        <w:jc w:val="center"/>
-        <w:rPr>
-          <w:rFonts w:ascii="Times New Roman" w:cs="Times New Roman" w:eastAsia="Times New Roman" w:hAnsi="Times New Roman"/>
-        </w:rPr>
-      </w:pPr>
-      <w:r>
-        <w:rPr>
-          <w:rFonts w:ascii="Times New Roman" w:cs="Times New Roman" w:eastAsia="Times New Roman" w:hAnsi="Times New Roman"/>
-          <w:sz w:val="24"/>
-          <w:szCs w:val="24"/>
-          <w:rtl w:val="0"/>
-        </w:rPr>
-        <w:t xml:space="preserve"> </w:t>
-      </w:r>
-      <w:r>
-        <w:rPr>
-          <w:rtl w:val="0"/>
-        </w:rPr>
-      </w:r>
-    </w:p>
-    <w:p>
-      <w:pPr>
-        <w:spacing w:after="3" w:line="252.00000000000003" w:lineRule="auto"/>
-        <w:ind w:right="3"/>
-        <w:jc w:val="center"/>
-        <w:rPr>
-          <w:rFonts w:ascii="Times New Roman" w:cs="Times New Roman" w:eastAsia="Times New Roman" w:hAnsi="Times New Roman"/>
-        </w:rPr>
-      </w:pPr>
-      <w:r>
-        <w:rPr>
-          <w:rFonts w:ascii="Times New Roman" w:cs="Times New Roman" w:eastAsia="Times New Roman" w:hAnsi="Times New Roman"/>
-          <w:sz w:val="24"/>
-          <w:szCs w:val="24"/>
-          <w:rtl w:val="0"/>
-        </w:rPr>
-        <w:t xml:space="preserve">Moscow, 2018 </w:t>
-      </w:r>
-      <w:r>
-        <w:rPr>
-          <w:rtl w:val="0"/>
-        </w:rPr>
-      </w:r>
-    </w:p>
-    <w:p>
-      <w:pPr>
-        <w:spacing w:line="252.00000000000003" w:lineRule="auto"/>
-        <w:ind w:left="56"/>
-        <w:jc w:val="center"/>
-        <w:rPr>
-          <w:rFonts w:ascii="Times New Roman" w:cs="Times New Roman" w:eastAsia="Times New Roman" w:hAnsi="Times New Roman"/>
-        </w:rPr>
-      </w:pPr>
-      <w:r>
-        <w:rPr>
-          <w:rFonts w:ascii="Times New Roman" w:cs="Times New Roman" w:eastAsia="Times New Roman" w:hAnsi="Times New Roman"/>
-          <w:sz w:val="24"/>
-          <w:szCs w:val="24"/>
-          <w:rtl w:val="0"/>
-        </w:rPr>
-        <w:t xml:space="preserve"> </w:t>
-      </w:r>
-      <w:r>
-        <w:rPr>
-          <w:rtl w:val="0"/>
-        </w:rPr>
-      </w:r>
-    </w:p>
-    <w:p>
-      <w:pPr>
-        <w:spacing w:after="16" w:line="256" w:lineRule="auto"/>
-        <w:jc w:val="center"/>
-        <w:rPr>
-          <w:rFonts w:ascii="Times New Roman" w:cs="Times New Roman" w:eastAsia="Times New Roman" w:hAnsi="Times New Roman"/>
-        </w:rPr>
-      </w:pPr>
-      <w:r>
-        <w:rPr>
-          <w:rFonts w:ascii="Times New Roman" w:cs="Times New Roman" w:eastAsia="Times New Roman" w:hAnsi="Times New Roman"/>
-          <w:i w:val="1"/>
-          <w:sz w:val="24"/>
-          <w:szCs w:val="24"/>
-          <w:rtl w:val="0"/>
-        </w:rPr>
-        <w:t xml:space="preserve">This syllabus cannot be used by other university departments and other higher education institutions without the explicit permission of the School of Linguistics</w:t>
-      </w:r>
-      <w:r>
-        <w:rPr>
-          <w:rFonts w:ascii="Times New Roman" w:cs="Times New Roman" w:eastAsia="Times New Roman" w:hAnsi="Times New Roman"/>
-          <w:sz w:val="24"/>
-          <w:szCs w:val="24"/>
-          <w:rtl w:val="0"/>
-        </w:rPr>
-        <w:t xml:space="preserve"> </w:t>
-      </w:r>
-      <w:r>
-        <w:rPr>
-          <w:rtl w:val="0"/>
-        </w:rPr>
+          <w:rtl w:val="0"/>
+        </w:rPr>
+        <w:t xml:space="preserve">Syllabus for the course “Linguistic data: quantitative analysis and visualisation”</w:t>
+      </w:r>
+    </w:p>
+    <w:p>
+      <w:pPr>
+        <w:keepLines w:val="0"/>
+        <w:rPr/>
+      </w:pPr>
+      <w:r>
+        <w:rPr>
+          <w:rtl w:val="0"/>
+        </w:rPr>
+      </w:r>
+    </w:p>
+    <w:p>
+      <w:pPr>
+        <w:keepLines w:val="0"/>
+        <w:rPr/>
+      </w:pPr>
+      <w:r>
+        <w:rPr>
+          <w:rtl w:val="0"/>
+        </w:rPr>
+        <w:t xml:space="preserve">Authors: Olga Lyashevskaya, George Moroz, Alla Tambovtseva and Ilya Schurov.</w:t>
+      </w:r>
+      <w:r>
+        <w:rPr>
+          <w:rtl w:val="0"/>
+        </w:rPr>
+        <w:br w:type="textWrapping"/>
       </w:r>
     </w:p>
     <w:p>
@@ -2456,14 +1486,14 @@
     <w:p>
       <w:pPr>
         <w:rPr>
-          <w:rFonts w:ascii="Times New Roman" w:cs="Times New Roman" w:eastAsia="Times New Roman" w:hAnsi="Times New Roman"/>
-          <w:sz w:val="24"/>
-          <w:szCs w:val="24"/>
-        </w:rPr>
-      </w:pPr>
-      <w:r>
-        <w:rPr>
-          <w:rFonts w:ascii="Times New Roman" w:cs="Times New Roman" w:eastAsia="Times New Roman" w:hAnsi="Times New Roman"/>
+          <w:b w:val="1"/>
+          <w:sz w:val="24"/>
+          <w:szCs w:val="24"/>
+        </w:rPr>
+      </w:pPr>
+      <w:r>
+        <w:rPr>
+          <w:b w:val="1"/>
           <w:sz w:val="24"/>
           <w:szCs w:val="24"/>
           <w:rtl w:val="0"/>
@@ -3052,14 +2082,12 @@
     <w:p>
       <w:pPr>
         <w:rPr>
-          <w:rFonts w:ascii="Times New Roman" w:cs="Times New Roman" w:eastAsia="Times New Roman" w:hAnsi="Times New Roman"/>
-          <w:sz w:val="24"/>
-          <w:szCs w:val="24"/>
-        </w:rPr>
-      </w:pPr>
-      <w:r>
-        <w:rPr>
-          <w:rFonts w:ascii="Times New Roman" w:cs="Times New Roman" w:eastAsia="Times New Roman" w:hAnsi="Times New Roman"/>
+          <w:sz w:val="24"/>
+          <w:szCs w:val="24"/>
+        </w:rPr>
+      </w:pPr>
+      <w:r>
+        <w:rPr>
           <w:sz w:val="24"/>
           <w:szCs w:val="24"/>
           <w:rtl w:val="0"/>
@@ -3074,7 +2102,6 @@
       </w:r>
       <w:r>
         <w:rPr>
-          <w:rFonts w:ascii="Times New Roman" w:cs="Times New Roman" w:eastAsia="Times New Roman" w:hAnsi="Times New Roman"/>
           <w:sz w:val="24"/>
           <w:szCs w:val="24"/>
           <w:rtl w:val="0"/>
@@ -3085,7 +2112,6 @@
     <w:p>
       <w:pPr>
         <w:rPr>
-          <w:rFonts w:ascii="Times New Roman" w:cs="Times New Roman" w:eastAsia="Times New Roman" w:hAnsi="Times New Roman"/>
           <w:sz w:val="24"/>
           <w:szCs w:val="24"/>
         </w:rPr>
@@ -3127,24 +2153,21 @@
     <w:p>
       <w:pPr>
         <w:rPr>
-          <w:rFonts w:ascii="Times New Roman" w:cs="Times New Roman" w:eastAsia="Times New Roman" w:hAnsi="Times New Roman"/>
-          <w:sz w:val="24"/>
-          <w:szCs w:val="24"/>
-        </w:rPr>
-      </w:pPr>
-      <w:r>
-        <w:rPr>
-          <w:rFonts w:ascii="Times New Roman" w:cs="Times New Roman" w:eastAsia="Times New Roman" w:hAnsi="Times New Roman"/>
+          <w:sz w:val="24"/>
+          <w:szCs w:val="24"/>
+        </w:rPr>
+      </w:pPr>
+      <w:r>
+        <w:rPr>
           <w:sz w:val="24"/>
           <w:szCs w:val="24"/>
           <w:rtl w:val="0"/>
         </w:rPr>
         <w:t xml:space="preserve">We will primarily rely on R free software to demonstrate and operationalize concepts presented during lectures. Students are expected to download and install free R software (</w:t>
       </w:r>
-      <w:hyperlink r:id="rId9">
+      <w:hyperlink r:id="rId6">
         <w:r>
           <w:rPr>
-            <w:rFonts w:ascii="Times New Roman" w:cs="Times New Roman" w:eastAsia="Times New Roman" w:hAnsi="Times New Roman"/>
             <w:color w:val="1155cc"/>
             <w:sz w:val="24"/>
             <w:szCs w:val="24"/>
@@ -3156,7 +2179,6 @@
       </w:hyperlink>
       <w:r>
         <w:rPr>
-          <w:rFonts w:ascii="Times New Roman" w:cs="Times New Roman" w:eastAsia="Times New Roman" w:hAnsi="Times New Roman"/>
           <w:sz w:val="24"/>
           <w:szCs w:val="24"/>
           <w:rtl w:val="0"/>
@@ -3165,7 +2187,6 @@
       </w:r>
       <w:r>
         <w:rPr>
-          <w:rFonts w:ascii="Times New Roman" w:cs="Times New Roman" w:eastAsia="Times New Roman" w:hAnsi="Times New Roman"/>
           <w:sz w:val="24"/>
           <w:szCs w:val="24"/>
           <w:rtl w:val="0"/>
@@ -3174,17 +2195,15 @@
       </w:r>
       <w:r>
         <w:rPr>
-          <w:rFonts w:ascii="Times New Roman" w:cs="Times New Roman" w:eastAsia="Times New Roman" w:hAnsi="Times New Roman"/>
           <w:sz w:val="24"/>
           <w:szCs w:val="24"/>
           <w:rtl w:val="0"/>
         </w:rPr>
         <w:t xml:space="preserve"> online environment (</w:t>
       </w:r>
-      <w:hyperlink r:id="rId10">
+      <w:hyperlink r:id="rId7">
         <w:r>
           <w:rPr>
-            <w:rFonts w:ascii="Times New Roman" w:cs="Times New Roman" w:eastAsia="Times New Roman" w:hAnsi="Times New Roman"/>
             <w:color w:val="1155cc"/>
             <w:sz w:val="24"/>
             <w:szCs w:val="24"/>
@@ -3196,7 +2215,6 @@
       </w:hyperlink>
       <w:r>
         <w:rPr>
-          <w:rFonts w:ascii="Times New Roman" w:cs="Times New Roman" w:eastAsia="Times New Roman" w:hAnsi="Times New Roman"/>
           <w:sz w:val="24"/>
           <w:szCs w:val="24"/>
           <w:rtl w:val="0"/>
@@ -3207,38 +2225,34 @@
     <w:p>
       <w:pPr>
         <w:rPr>
-          <w:rFonts w:ascii="Times New Roman" w:cs="Times New Roman" w:eastAsia="Times New Roman" w:hAnsi="Times New Roman"/>
-          <w:sz w:val="24"/>
-          <w:szCs w:val="24"/>
-        </w:rPr>
-      </w:pPr>
-      <w:r>
-        <w:rPr>
-          <w:rtl w:val="0"/>
-        </w:rPr>
-      </w:r>
-    </w:p>
-    <w:p>
-      <w:pPr>
-        <w:rPr>
-          <w:rFonts w:ascii="Times New Roman" w:cs="Times New Roman" w:eastAsia="Times New Roman" w:hAnsi="Times New Roman"/>
-          <w:sz w:val="24"/>
-          <w:szCs w:val="24"/>
-        </w:rPr>
-      </w:pPr>
-      <w:r>
-        <w:rPr>
-          <w:rFonts w:ascii="Times New Roman" w:cs="Times New Roman" w:eastAsia="Times New Roman" w:hAnsi="Times New Roman"/>
+          <w:sz w:val="24"/>
+          <w:szCs w:val="24"/>
+        </w:rPr>
+      </w:pPr>
+      <w:r>
+        <w:rPr>
+          <w:rtl w:val="0"/>
+        </w:rPr>
+      </w:r>
+    </w:p>
+    <w:p>
+      <w:pPr>
+        <w:rPr>
+          <w:sz w:val="24"/>
+          <w:szCs w:val="24"/>
+        </w:rPr>
+      </w:pPr>
+      <w:r>
+        <w:rPr>
           <w:sz w:val="24"/>
           <w:szCs w:val="24"/>
           <w:rtl w:val="0"/>
         </w:rPr>
         <w:t xml:space="preserve">As online course, we will use DataCamp free course “Introduction to R” </w:t>
       </w:r>
-      <w:hyperlink r:id="rId11">
+      <w:hyperlink r:id="rId8">
         <w:r>
           <w:rPr>
-            <w:rFonts w:ascii="Times New Roman" w:cs="Times New Roman" w:eastAsia="Times New Roman" w:hAnsi="Times New Roman"/>
             <w:color w:val="1155cc"/>
             <w:sz w:val="24"/>
             <w:szCs w:val="24"/>
@@ -3250,7 +2264,6 @@
       </w:hyperlink>
       <w:r>
         <w:rPr>
-          <w:rFonts w:ascii="Times New Roman" w:cs="Times New Roman" w:eastAsia="Times New Roman" w:hAnsi="Times New Roman"/>
           <w:sz w:val="24"/>
           <w:szCs w:val="24"/>
           <w:rtl w:val="0"/>
@@ -3261,7 +2274,6 @@
     <w:p>
       <w:pPr>
         <w:rPr>
-          <w:rFonts w:ascii="Times New Roman" w:cs="Times New Roman" w:eastAsia="Times New Roman" w:hAnsi="Times New Roman"/>
           <w:sz w:val="24"/>
           <w:szCs w:val="24"/>
         </w:rPr>
@@ -3287,8 +2299,8 @@
       </w:r>
     </w:p>
     <w:sectPr>
-      <w:headerReference r:id="rId12" w:type="default"/>
-      <w:headerReference r:id="rId13" w:type="first"/>
+      <w:headerReference r:id="rId9" w:type="default"/>
+      <w:headerReference r:id="rId10" w:type="first"/>
       <w:pgSz w:h="16838" w:w="11906"/>
       <w:pgMar w:bottom="851" w:top="851" w:left="1134" w:right="851" w:header="567" w:footer="567"/>
       <w:pgNumType w:start="1"/>
@@ -3300,169 +2312,6 @@
 
 <file path=word/header1.xml><?xml version="1.0" encoding="utf-8"?>
 <w:hdr xmlns:mc="http://schemas.openxmlformats.org/markup-compatibility/2006" xmlns:o="urn:schemas-microsoft-com:office:office" xmlns:r="http://schemas.openxmlformats.org/officeDocument/2006/relationships" xmlns:m="http://schemas.openxmlformats.org/officeDocument/2006/math" xmlns:v="urn:schemas-microsoft-com:vml" xmlns:wp="http://schemas.openxmlformats.org/drawingml/2006/wordprocessingDrawing" xmlns:w10="urn:schemas-microsoft-com:office:word" xmlns:w="http://schemas.openxmlformats.org/wordprocessingml/2006/main" xmlns:wne="http://schemas.microsoft.com/office/word/2006/wordml" xmlns:sl="http://schemas.openxmlformats.org/schemaLibrary/2006/main" xmlns:a="http://schemas.openxmlformats.org/drawingml/2006/main" xmlns:pic="http://schemas.openxmlformats.org/drawingml/2006/picture" xmlns:c="http://schemas.openxmlformats.org/drawingml/2006/chart" xmlns:lc="http://schemas.openxmlformats.org/drawingml/2006/lockedCanvas" xmlns:dgm="http://schemas.openxmlformats.org/drawingml/2006/diagram" xmlns:wps="http://schemas.microsoft.com/office/word/2010/wordprocessingShape" xmlns:wpg="http://schemas.microsoft.com/office/word/2010/wordprocessingGroup" xmlns:w14="http://schemas.microsoft.com/office/word/2010/wordml" xmlns:w15="http://schemas.microsoft.com/office/word/2012/wordml">
-  <w:p>
-    <w:pPr>
-      <w:widowControl w:val="0"/>
-      <w:pBdr>
-        <w:top w:space="0" w:sz="0" w:val="nil"/>
-        <w:left w:space="0" w:sz="0" w:val="nil"/>
-        <w:bottom w:space="0" w:sz="0" w:val="nil"/>
-        <w:right w:space="0" w:sz="0" w:val="nil"/>
-        <w:between w:space="0" w:sz="0" w:val="nil"/>
-      </w:pBdr>
-      <w:spacing w:line="276" w:lineRule="auto"/>
-      <w:rPr>
-        <w:rFonts w:ascii="Times New Roman" w:cs="Times New Roman" w:eastAsia="Times New Roman" w:hAnsi="Times New Roman"/>
-        <w:color w:val="000000"/>
-      </w:rPr>
-    </w:pPr>
-    <w:r>
-      <w:rPr>
-        <w:rtl w:val="0"/>
-      </w:rPr>
-    </w:r>
-  </w:p>
-  <w:tbl>
-    <w:tblPr>
-      <w:tblStyle w:val="Table1"/>
-      <w:tblW w:w="9464.0" w:type="dxa"/>
-      <w:jc w:val="left"/>
-      <w:tblInd w:w="0.0" w:type="dxa"/>
-      <w:tblBorders>
-        <w:top w:color="a6a6a6" w:space="0" w:sz="4" w:val="single"/>
-        <w:left w:color="a6a6a6" w:space="0" w:sz="4" w:val="single"/>
-        <w:bottom w:color="a6a6a6" w:space="0" w:sz="4" w:val="single"/>
-        <w:right w:color="a6a6a6" w:space="0" w:sz="4" w:val="single"/>
-        <w:insideH w:color="000000" w:space="0" w:sz="0" w:val="nil"/>
-        <w:insideV w:color="000000" w:space="0" w:sz="0" w:val="nil"/>
-      </w:tblBorders>
-      <w:tblLayout w:type="fixed"/>
-      <w:tblLook w:val="0000"/>
-    </w:tblPr>
-    <w:tblGrid>
-      <w:gridCol w:w="872"/>
-      <w:gridCol w:w="8592"/>
-      <w:tblGridChange w:id="0">
-        <w:tblGrid>
-          <w:gridCol w:w="872"/>
-          <w:gridCol w:w="8592"/>
-        </w:tblGrid>
-      </w:tblGridChange>
-    </w:tblGrid>
-    <w:tr>
-      <w:tc>
-        <w:tcPr/>
-        <w:p>
-          <w:pPr>
-            <w:pBdr>
-              <w:top w:space="0" w:sz="0" w:val="nil"/>
-              <w:left w:space="0" w:sz="0" w:val="nil"/>
-              <w:bottom w:space="0" w:sz="0" w:val="nil"/>
-              <w:right w:space="0" w:sz="0" w:val="nil"/>
-              <w:between w:space="0" w:sz="0" w:val="nil"/>
-            </w:pBdr>
-            <w:tabs>
-              <w:tab w:val="center" w:pos="4677"/>
-              <w:tab w:val="right" w:pos="9355"/>
-            </w:tabs>
-            <w:rPr>
-              <w:rFonts w:ascii="Times New Roman" w:cs="Times New Roman" w:eastAsia="Times New Roman" w:hAnsi="Times New Roman"/>
-              <w:color w:val="000000"/>
-              <w:sz w:val="24"/>
-              <w:szCs w:val="24"/>
-            </w:rPr>
-          </w:pPr>
-          <w:hyperlink r:id="rId1">
-            <w:r>
-              <w:rPr>
-                <w:rFonts w:ascii="Tahoma" w:cs="Tahoma" w:eastAsia="Tahoma" w:hAnsi="Tahoma"/>
-                <w:color w:val="000000"/>
-              </w:rPr>
-              <w:drawing>
-                <wp:inline distB="0" distT="0" distL="114300" distR="114300">
-                  <wp:extent cx="416560" cy="452755"/>
-                  <wp:effectExtent b="0" l="0" r="0" t="0"/>
-                  <wp:docPr descr=" " id="1" name="image1.png"/>
-                  <a:graphic>
-                    <a:graphicData uri="http://schemas.openxmlformats.org/drawingml/2006/picture">
-                      <pic:pic>
-                        <pic:nvPicPr>
-                          <pic:cNvPr descr=" " id="0" name="image1.png"/>
-                          <pic:cNvPicPr preferRelativeResize="0"/>
-                        </pic:nvPicPr>
-                        <pic:blipFill>
-                          <a:blip r:embed="rId2"/>
-                          <a:srcRect b="0" l="0" r="0" t="0"/>
-                          <a:stretch>
-                            <a:fillRect/>
-                          </a:stretch>
-                        </pic:blipFill>
-                        <pic:spPr>
-                          <a:xfrm>
-                            <a:off x="0" y="0"/>
-                            <a:ext cx="416560" cy="452755"/>
-                          </a:xfrm>
-                          <a:prstGeom prst="rect"/>
-                          <a:ln/>
-                        </pic:spPr>
-                      </pic:pic>
-                    </a:graphicData>
-                  </a:graphic>
-                </wp:inline>
-              </w:drawing>
-            </w:r>
-          </w:hyperlink>
-          <w:r>
-            <w:rPr>
-              <w:rtl w:val="0"/>
-            </w:rPr>
-          </w:r>
-        </w:p>
-      </w:tc>
-      <w:tc>
-        <w:tcPr/>
-        <w:p>
-          <w:pPr>
-            <w:spacing w:line="252.00000000000003" w:lineRule="auto"/>
-            <w:ind w:right="11"/>
-            <w:jc w:val="center"/>
-            <w:rPr>
-              <w:rFonts w:ascii="Times New Roman" w:cs="Times New Roman" w:eastAsia="Times New Roman" w:hAnsi="Times New Roman"/>
-            </w:rPr>
-          </w:pPr>
-          <w:r>
-            <w:rPr>
-              <w:rFonts w:ascii="Times New Roman" w:cs="Times New Roman" w:eastAsia="Times New Roman" w:hAnsi="Times New Roman"/>
-              <w:rtl w:val="0"/>
-            </w:rPr>
-            <w:t xml:space="preserve">National Research University Higher School of Economics </w:t>
-          </w:r>
-        </w:p>
-        <w:p>
-          <w:pPr>
-            <w:ind w:firstLine="709"/>
-            <w:jc w:val="center"/>
-            <w:rPr>
-              <w:rFonts w:ascii="Times New Roman" w:cs="Times New Roman" w:eastAsia="Times New Roman" w:hAnsi="Times New Roman"/>
-              <w:color w:val="000000"/>
-            </w:rPr>
-          </w:pPr>
-          <w:r>
-            <w:rPr>
-              <w:rFonts w:ascii="Times New Roman" w:cs="Times New Roman" w:eastAsia="Times New Roman" w:hAnsi="Times New Roman"/>
-              <w:rtl w:val="0"/>
-            </w:rPr>
-            <w:t xml:space="preserve">Syllabus for the course “Linguistic data: quantitative analysis and visualisation” for the programme 45.04.03 “Fundamental and Applied Linguistics”, Master level</w:t>
-          </w:r>
-          <w:r>
-            <w:rPr>
-              <w:rtl w:val="0"/>
-            </w:rPr>
-          </w:r>
-        </w:p>
-      </w:tc>
-    </w:tr>
-  </w:tbl>
   <w:p>
     <w:pPr>
       <w:pBdr>
@@ -3495,180 +2344,6 @@
 
 <file path=word/header2.xml><?xml version="1.0" encoding="utf-8"?>
 <w:hdr xmlns:mc="http://schemas.openxmlformats.org/markup-compatibility/2006" xmlns:o="urn:schemas-microsoft-com:office:office" xmlns:r="http://schemas.openxmlformats.org/officeDocument/2006/relationships" xmlns:m="http://schemas.openxmlformats.org/officeDocument/2006/math" xmlns:v="urn:schemas-microsoft-com:vml" xmlns:wp="http://schemas.openxmlformats.org/drawingml/2006/wordprocessingDrawing" xmlns:w10="urn:schemas-microsoft-com:office:word" xmlns:w="http://schemas.openxmlformats.org/wordprocessingml/2006/main" xmlns:wne="http://schemas.microsoft.com/office/word/2006/wordml" xmlns:sl="http://schemas.openxmlformats.org/schemaLibrary/2006/main" xmlns:a="http://schemas.openxmlformats.org/drawingml/2006/main" xmlns:pic="http://schemas.openxmlformats.org/drawingml/2006/picture" xmlns:c="http://schemas.openxmlformats.org/drawingml/2006/chart" xmlns:lc="http://schemas.openxmlformats.org/drawingml/2006/lockedCanvas" xmlns:dgm="http://schemas.openxmlformats.org/drawingml/2006/diagram" xmlns:wps="http://schemas.microsoft.com/office/word/2010/wordprocessingShape" xmlns:wpg="http://schemas.microsoft.com/office/word/2010/wordprocessingGroup" xmlns:w14="http://schemas.microsoft.com/office/word/2010/wordml" xmlns:w15="http://schemas.microsoft.com/office/word/2012/wordml">
-  <w:p>
-    <w:pPr>
-      <w:widowControl w:val="0"/>
-      <w:pBdr>
-        <w:top w:space="0" w:sz="0" w:val="nil"/>
-        <w:left w:space="0" w:sz="0" w:val="nil"/>
-        <w:bottom w:space="0" w:sz="0" w:val="nil"/>
-        <w:right w:space="0" w:sz="0" w:val="nil"/>
-        <w:between w:space="0" w:sz="0" w:val="nil"/>
-      </w:pBdr>
-      <w:spacing w:line="276" w:lineRule="auto"/>
-      <w:rPr>
-        <w:rFonts w:ascii="Times New Roman" w:cs="Times New Roman" w:eastAsia="Times New Roman" w:hAnsi="Times New Roman"/>
-        <w:color w:val="000000"/>
-        <w:sz w:val="12"/>
-        <w:szCs w:val="12"/>
-      </w:rPr>
-    </w:pPr>
-    <w:r>
-      <w:rPr>
-        <w:rtl w:val="0"/>
-      </w:rPr>
-    </w:r>
-  </w:p>
-  <w:tbl>
-    <w:tblPr>
-      <w:tblStyle w:val="Table2"/>
-      <w:tblW w:w="10314.0" w:type="dxa"/>
-      <w:jc w:val="left"/>
-      <w:tblInd w:w="0.0" w:type="dxa"/>
-      <w:tblBorders>
-        <w:top w:color="a6a6a6" w:space="0" w:sz="4" w:val="single"/>
-        <w:left w:color="a6a6a6" w:space="0" w:sz="4" w:val="single"/>
-        <w:bottom w:color="a6a6a6" w:space="0" w:sz="4" w:val="single"/>
-        <w:right w:color="a6a6a6" w:space="0" w:sz="4" w:val="single"/>
-        <w:insideH w:color="000000" w:space="0" w:sz="0" w:val="nil"/>
-        <w:insideV w:color="000000" w:space="0" w:sz="0" w:val="nil"/>
-      </w:tblBorders>
-      <w:tblLayout w:type="fixed"/>
-      <w:tblLook w:val="0000"/>
-    </w:tblPr>
-    <w:tblGrid>
-      <w:gridCol w:w="872"/>
-      <w:gridCol w:w="9442"/>
-      <w:tblGridChange w:id="0">
-        <w:tblGrid>
-          <w:gridCol w:w="872"/>
-          <w:gridCol w:w="9442"/>
-        </w:tblGrid>
-      </w:tblGridChange>
-    </w:tblGrid>
-    <w:tr>
-      <w:tc>
-        <w:tcPr/>
-        <w:p>
-          <w:pPr>
-            <w:pBdr>
-              <w:top w:space="0" w:sz="0" w:val="nil"/>
-              <w:left w:space="0" w:sz="0" w:val="nil"/>
-              <w:bottom w:space="0" w:sz="0" w:val="nil"/>
-              <w:right w:space="0" w:sz="0" w:val="nil"/>
-              <w:between w:space="0" w:sz="0" w:val="nil"/>
-            </w:pBdr>
-            <w:tabs>
-              <w:tab w:val="center" w:pos="4677"/>
-              <w:tab w:val="right" w:pos="9355"/>
-            </w:tabs>
-            <w:rPr>
-              <w:rFonts w:ascii="Times New Roman" w:cs="Times New Roman" w:eastAsia="Times New Roman" w:hAnsi="Times New Roman"/>
-              <w:color w:val="000000"/>
-              <w:sz w:val="24"/>
-              <w:szCs w:val="24"/>
-            </w:rPr>
-          </w:pPr>
-          <w:hyperlink r:id="rId1">
-            <w:r>
-              <w:rPr>
-                <w:rFonts w:ascii="Tahoma" w:cs="Tahoma" w:eastAsia="Tahoma" w:hAnsi="Tahoma"/>
-                <w:color w:val="000000"/>
-              </w:rPr>
-              <w:drawing>
-                <wp:inline distB="0" distT="0" distL="114300" distR="114300">
-                  <wp:extent cx="416560" cy="452755"/>
-                  <wp:effectExtent b="0" l="0" r="0" t="0"/>
-                  <wp:docPr descr=" " id="2" name="image1.png"/>
-                  <a:graphic>
-                    <a:graphicData uri="http://schemas.openxmlformats.org/drawingml/2006/picture">
-                      <pic:pic>
-                        <pic:nvPicPr>
-                          <pic:cNvPr descr=" " id="0" name="image1.png"/>
-                          <pic:cNvPicPr preferRelativeResize="0"/>
-                        </pic:nvPicPr>
-                        <pic:blipFill>
-                          <a:blip r:embed="rId2"/>
-                          <a:srcRect b="0" l="0" r="0" t="0"/>
-                          <a:stretch>
-                            <a:fillRect/>
-                          </a:stretch>
-                        </pic:blipFill>
-                        <pic:spPr>
-                          <a:xfrm>
-                            <a:off x="0" y="0"/>
-                            <a:ext cx="416560" cy="452755"/>
-                          </a:xfrm>
-                          <a:prstGeom prst="rect"/>
-                          <a:ln/>
-                        </pic:spPr>
-                      </pic:pic>
-                    </a:graphicData>
-                  </a:graphic>
-                </wp:inline>
-              </w:drawing>
-            </w:r>
-          </w:hyperlink>
-          <w:r>
-            <w:rPr>
-              <w:rtl w:val="0"/>
-            </w:rPr>
-          </w:r>
-        </w:p>
-      </w:tc>
-      <w:tc>
-        <w:tcPr/>
-        <w:p>
-          <w:pPr>
-            <w:spacing w:line="252.00000000000003" w:lineRule="auto"/>
-            <w:ind w:right="11"/>
-            <w:jc w:val="center"/>
-            <w:rPr>
-              <w:rFonts w:ascii="Times New Roman" w:cs="Times New Roman" w:eastAsia="Times New Roman" w:hAnsi="Times New Roman"/>
-            </w:rPr>
-          </w:pPr>
-          <w:r>
-            <w:rPr>
-              <w:rFonts w:ascii="Times New Roman" w:cs="Times New Roman" w:eastAsia="Times New Roman" w:hAnsi="Times New Roman"/>
-              <w:rtl w:val="0"/>
-            </w:rPr>
-            <w:t xml:space="preserve">National Research University Higher School of Economics </w:t>
-          </w:r>
-        </w:p>
-        <w:p>
-          <w:pPr>
-            <w:pBdr>
-              <w:top w:space="0" w:sz="0" w:val="nil"/>
-              <w:left w:space="0" w:sz="0" w:val="nil"/>
-              <w:bottom w:space="0" w:sz="0" w:val="nil"/>
-              <w:right w:space="0" w:sz="0" w:val="nil"/>
-              <w:between w:space="0" w:sz="0" w:val="nil"/>
-            </w:pBdr>
-            <w:ind w:firstLine="709"/>
-            <w:jc w:val="center"/>
-            <w:rPr>
-              <w:rFonts w:ascii="Times New Roman" w:cs="Times New Roman" w:eastAsia="Times New Roman" w:hAnsi="Times New Roman"/>
-              <w:color w:val="000000"/>
-            </w:rPr>
-          </w:pPr>
-          <w:r>
-            <w:rPr>
-              <w:rFonts w:ascii="Times New Roman" w:cs="Times New Roman" w:eastAsia="Times New Roman" w:hAnsi="Times New Roman"/>
-              <w:rtl w:val="0"/>
-            </w:rPr>
-            <w:t xml:space="preserve">Syllabus for the course “Linguistic data: quantitative analysis and visualisation” for the programme </w:t>
-            <w:br w:type="textWrapping"/>
-            <w:t xml:space="preserve">45.04.03 “Fundamental and Applied Linguistics”, Master level</w:t>
-          </w:r>
-          <w:r>
-            <w:rPr>
-              <w:rtl w:val="0"/>
-            </w:rPr>
-          </w:r>
-        </w:p>
-      </w:tc>
-    </w:tr>
-  </w:tbl>
   <w:p>
     <w:pPr>
       <w:pBdr>
@@ -4296,32 +2971,6 @@
       <w:sz w:val="48"/>
       <w:szCs w:val="48"/>
     </w:rPr>
-  </w:style>
-  <w:style w:type="table" w:styleId="Table1">
-    <w:basedOn w:val="TableNormal"/>
-    <w:tblPr>
-      <w:tblStyleRowBandSize w:val="1"/>
-      <w:tblStyleColBandSize w:val="1"/>
-      <w:tblCellMar>
-        <w:top w:w="100.0" w:type="dxa"/>
-        <w:left w:w="108.0" w:type="dxa"/>
-        <w:bottom w:w="100.0" w:type="dxa"/>
-        <w:right w:w="108.0" w:type="dxa"/>
-      </w:tblCellMar>
-    </w:tblPr>
-  </w:style>
-  <w:style w:type="table" w:styleId="Table2">
-    <w:basedOn w:val="TableNormal"/>
-    <w:tblPr>
-      <w:tblStyleRowBandSize w:val="1"/>
-      <w:tblStyleColBandSize w:val="1"/>
-      <w:tblCellMar>
-        <w:top w:w="100.0" w:type="dxa"/>
-        <w:left w:w="108.0" w:type="dxa"/>
-        <w:bottom w:w="100.0" w:type="dxa"/>
-        <w:right w:w="108.0" w:type="dxa"/>
-      </w:tblCellMar>
-    </w:tblPr>
   </w:style>
 </w:styles>
 </file>

</xml_diff>